<commit_message>
Latest version of the Cryptinsure story
</commit_message>
<xml_diff>
--- a/documents/Cryptinsure story.docx
+++ b/documents/Cryptinsure story.docx
@@ -8,6 +8,7 @@
           <w:b/>
         </w:rPr>
       </w:pPr>
+      <w:proofErr w:type="spellStart"/>
       <w:r>
         <w:rPr>
           <w:b/>
@@ -20,6 +21,7 @@
         </w:rPr>
         <w:t>sure</w:t>
       </w:r>
+      <w:proofErr w:type="spellEnd"/>
     </w:p>
     <w:p>
       <w:r>
@@ -91,8 +93,6 @@
       <w:r>
         <w:t>Blockchain public addresses are long strings of numbers that are difficult to write out</w:t>
       </w:r>
-      <w:bookmarkStart w:id="0" w:name="_GoBack"/>
-      <w:bookmarkEnd w:id="0"/>
     </w:p>
     <w:p>
       <w:pPr>
@@ -127,7 +127,15 @@
         </w:numPr>
       </w:pPr>
       <w:r>
-        <w:t>Current best practice with cryptocurrency payments is to send a small transaction first, then the larger one, in order to ensure it is being sent to the correct location</w:t>
+        <w:t xml:space="preserve">Current best practice with cryptocurrency payments is to send a small transaction first, then the larger one, </w:t>
+      </w:r>
+      <w:proofErr w:type="gramStart"/>
+      <w:r>
+        <w:t>in order to</w:t>
+      </w:r>
+      <w:proofErr w:type="gramEnd"/>
+      <w:r>
+        <w:t xml:space="preserve"> ensure it is being sent to the correct location</w:t>
       </w:r>
     </w:p>
     <w:p>
@@ -168,16 +176,39 @@
         </w:numPr>
       </w:pPr>
       <w:r>
-        <w:t>A QR code may have a blemish on it due to a dirty screen or wear and tear in real life</w:t>
-      </w:r>
-    </w:p>
-    <w:p>
-      <w:pPr>
-        <w:pStyle w:val="ListParagraph"/>
-        <w:numPr>
-          <w:ilvl w:val="0"/>
+        <w:t xml:space="preserve">A QR code may have a blemish on it due to a dirty screen or wear and tear in </w:t>
+      </w:r>
+      <w:proofErr w:type="gramStart"/>
+      <w:r>
+        <w:t>real life</w:t>
+      </w:r>
+      <w:proofErr w:type="gramEnd"/>
+    </w:p>
+    <w:p>
+      <w:pPr>
+        <w:pStyle w:val="ListParagraph"/>
+        <w:numPr>
+          <w:ilvl w:val="1"/>
           <w:numId w:val="1"/>
         </w:numPr>
+        <w:rPr>
+          <w:color w:val="FF0000"/>
+        </w:rPr>
+      </w:pPr>
+      <w:r>
+        <w:rPr>
+          <w:color w:val="FF0000"/>
+        </w:rPr>
+        <w:t>A mistyped address for a wallet with an ENS name could also mean that ether would be lost</w:t>
+      </w:r>
+    </w:p>
+    <w:p>
+      <w:pPr>
+        <w:pStyle w:val="ListParagraph"/>
+        <w:numPr>
+          <w:ilvl w:val="0"/>
+          <w:numId w:val="1"/>
+        </w:numPr>
       </w:pPr>
       <w:r>
         <w:t xml:space="preserve">Other issues include putting in an address </w:t>
@@ -189,7 +220,10 @@
         <w:t xml:space="preserve"> another cryptocurrency</w:t>
       </w:r>
       <w:r>
-        <w:t xml:space="preserve"> (such as may happen with an exchange)</w:t>
+        <w:t xml:space="preserve"> (such as may happen with</w:t>
+      </w:r>
+      <w:r>
+        <w:t xml:space="preserve"> an exchange e.g. Shapeshift</w:t>
       </w:r>
     </w:p>
     <w:p>
@@ -201,7 +235,15 @@
         </w:numPr>
       </w:pPr>
       <w:r>
-        <w:t xml:space="preserve">Fraud is also endemic in the cryptocurrency community – fake address for ICOs or payments may be given, people may change the QR code on a website etc </w:t>
+        <w:t xml:space="preserve">Fraud is also endemic in the cryptocurrency community – fake address for ICOs or payments may be given, people may change the QR code on a website </w:t>
+      </w:r>
+      <w:proofErr w:type="spellStart"/>
+      <w:r>
+        <w:t>etc</w:t>
+      </w:r>
+      <w:proofErr w:type="spellEnd"/>
+      <w:r>
+        <w:t xml:space="preserve"> </w:t>
       </w:r>
       <w:r>
         <w:rPr>
@@ -238,6 +280,17 @@
       <w:r>
         <w:t>By implementing a smart contract in which an insurance fee will be taken, users can pool their risk when making important transactions</w:t>
       </w:r>
+      <w:r>
+        <w:t xml:space="preserve"> – in our example, we will be looking at the use of a </w:t>
+      </w:r>
+      <w:proofErr w:type="spellStart"/>
+      <w:r>
+        <w:t>mis</w:t>
+      </w:r>
+      <w:proofErr w:type="spellEnd"/>
+      <w:r>
+        <w:t>-typed address.</w:t>
+      </w:r>
     </w:p>
     <w:p>
       <w:pPr>
@@ -248,7 +301,13 @@
         </w:numPr>
       </w:pPr>
       <w:r>
-        <w:t>A user will choose to insure their transaction for a certain fee, e.g. 1% of the transaction</w:t>
+        <w:t xml:space="preserve">A user </w:t>
+      </w:r>
+      <w:r>
+        <w:t>can</w:t>
+      </w:r>
+      <w:r>
+        <w:t xml:space="preserve"> choose to insure their transaction for a certain fee, e.g. 1% of the transaction</w:t>
       </w:r>
     </w:p>
     <w:p>
@@ -313,6 +372,7 @@
         </w:numPr>
       </w:pPr>
       <w:r>
+        <w:lastRenderedPageBreak/>
         <w:t>It means one of the big problems of cryptocurrency – that of mistaken payments can begin to be solved</w:t>
       </w:r>
     </w:p>
@@ -325,7 +385,6 @@
         </w:numPr>
       </w:pPr>
       <w:r>
-        <w:lastRenderedPageBreak/>
         <w:t>For small businesses beginning to use cryptocurrency, it can ensure that their payments have a reduced risk of sending to the wrong place</w:t>
       </w:r>
     </w:p>
@@ -351,11 +410,138 @@
         <w:pStyle w:val="ListParagraph"/>
         <w:numPr>
           <w:ilvl w:val="0"/>
+          <w:numId w:val="4"/>
+        </w:numPr>
+      </w:pPr>
+      <w:r>
+        <w:t xml:space="preserve">Rather than sending money back to the original sender, the claim would be sent to the intended recipient. This way, it would prevent one from </w:t>
+      </w:r>
+      <w:r>
+        <w:t>committing fraud – the likelihood of someone creating two wallets with public addresses which are quite similar is extremely small and would be economically unviable</w:t>
+      </w:r>
+    </w:p>
+    <w:p>
+      <w:pPr>
+        <w:pStyle w:val="ListParagraph"/>
+        <w:numPr>
+          <w:ilvl w:val="0"/>
           <w:numId w:val="3"/>
         </w:numPr>
       </w:pPr>
       <w:r>
-        <w:t>This is a similar problem to what the Insurance industry faces today – a number of requirements could be put in place in order to help mitigate the chances of fraud.</w:t>
+        <w:t xml:space="preserve">The number of transactions, the </w:t>
+      </w:r>
+      <w:proofErr w:type="gramStart"/>
+      <w:r>
+        <w:t>period of time</w:t>
+      </w:r>
+      <w:proofErr w:type="gramEnd"/>
+      <w:r>
+        <w:t xml:space="preserve"> over which these transactions appeared and number of claims made </w:t>
+      </w:r>
+      <w:proofErr w:type="spellStart"/>
+      <w:r>
+        <w:t>etc</w:t>
+      </w:r>
+      <w:proofErr w:type="spellEnd"/>
+      <w:r>
+        <w:t>, could be fed in and determine how much the premiums will cost, or how much the smart contract will pay out</w:t>
+      </w:r>
+    </w:p>
+    <w:p>
+      <w:pPr>
+        <w:pStyle w:val="ListParagraph"/>
+        <w:numPr>
+          <w:ilvl w:val="0"/>
+          <w:numId w:val="3"/>
+        </w:numPr>
+      </w:pPr>
+      <w:r>
+        <w:t xml:space="preserve">As Identity uses on the blockchain become more prevalent, people’s reputation as blockchain users will become a bigger part of how they interact with others – a wallet with an identification could </w:t>
+      </w:r>
+      <w:r>
+        <w:t>have a ‘trusted user’ token that is given to the insurer each time they make a claim and helps to define the credit level.</w:t>
+      </w:r>
+    </w:p>
+    <w:p>
+      <w:r>
+        <w:t>What is the need for the insurance industry here?</w:t>
+      </w:r>
+    </w:p>
+    <w:p>
+      <w:pPr>
+        <w:pStyle w:val="ListParagraph"/>
+        <w:numPr>
+          <w:ilvl w:val="0"/>
+          <w:numId w:val="3"/>
+        </w:numPr>
+      </w:pPr>
+      <w:r>
+        <w:t>At the basic level, the smart contracts would run themselves.</w:t>
+      </w:r>
+    </w:p>
+    <w:p>
+      <w:pPr>
+        <w:pStyle w:val="ListParagraph"/>
+        <w:numPr>
+          <w:ilvl w:val="0"/>
+          <w:numId w:val="3"/>
+        </w:numPr>
+      </w:pPr>
+      <w:r>
+        <w:t xml:space="preserve">Insurance </w:t>
+      </w:r>
+      <w:r>
+        <w:t xml:space="preserve">companies </w:t>
+      </w:r>
+      <w:r>
+        <w:t xml:space="preserve">would still be needed </w:t>
+      </w:r>
+      <w:proofErr w:type="gramStart"/>
+      <w:r>
+        <w:t>in order to</w:t>
+      </w:r>
+      <w:proofErr w:type="gramEnd"/>
+      <w:r>
+        <w:t xml:space="preserve"> underwrite the risks and determine premiums needed per transaction or how much of a </w:t>
+      </w:r>
+      <w:proofErr w:type="spellStart"/>
+      <w:r>
+        <w:t>payout</w:t>
+      </w:r>
+      <w:proofErr w:type="spellEnd"/>
+      <w:r>
+        <w:t xml:space="preserve"> would be required.</w:t>
+      </w:r>
+    </w:p>
+    <w:p>
+      <w:pPr>
+        <w:pStyle w:val="ListParagraph"/>
+        <w:numPr>
+          <w:ilvl w:val="0"/>
+          <w:numId w:val="3"/>
+        </w:numPr>
+      </w:pPr>
+      <w:r>
+        <w:t xml:space="preserve">As more complex scenarios develop – e.g. customers being defrauded, customers with low reputation making large claims, real people could be brought in to </w:t>
+      </w:r>
+      <w:r>
+        <w:t>m</w:t>
+      </w:r>
+      <w:r>
+        <w:t>ake judgements that computers are unable to.</w:t>
+      </w:r>
+    </w:p>
+    <w:p>
+      <w:pPr>
+        <w:pStyle w:val="ListParagraph"/>
+        <w:numPr>
+          <w:ilvl w:val="0"/>
+          <w:numId w:val="3"/>
+        </w:numPr>
+      </w:pPr>
+      <w:r>
+        <w:t>How to build in profitability?</w:t>
       </w:r>
     </w:p>
     <w:p>
@@ -367,7 +553,33 @@
         </w:numPr>
       </w:pPr>
       <w:r>
-        <w:t>The address that was meant to be sent to, would need to be active on the blockchain, having previously sent or received transactions – ie. we know that this address is active</w:t>
+        <w:t xml:space="preserve">Once </w:t>
+      </w:r>
+      <w:proofErr w:type="spellStart"/>
+      <w:r>
+        <w:t>Ethereum</w:t>
+      </w:r>
+      <w:proofErr w:type="spellEnd"/>
+      <w:r>
+        <w:t xml:space="preserve"> moves to Proof of Stake – Pooled Ether in smart contracts could be used to stake Ether (risks include staked Ether being locked into the staking contract when needed for a claim)</w:t>
+      </w:r>
+    </w:p>
+    <w:p/>
+    <w:p>
+      <w:r>
+        <w:t>Future use cases</w:t>
+      </w:r>
+    </w:p>
+    <w:p>
+      <w:pPr>
+        <w:pStyle w:val="ListParagraph"/>
+        <w:numPr>
+          <w:ilvl w:val="0"/>
+          <w:numId w:val="3"/>
+        </w:numPr>
+      </w:pPr>
+      <w:r>
+        <w:t>Long term – this kind of smart contract could be used for other use cases as well</w:t>
       </w:r>
     </w:p>
     <w:p>
@@ -379,64 +591,15 @@
         </w:numPr>
       </w:pPr>
       <w:r>
-        <w:t>The claimant would also need to have a certain number of transactions built up on the blockchain</w:t>
-      </w:r>
-    </w:p>
-    <w:p>
-      <w:pPr>
-        <w:pStyle w:val="ListParagraph"/>
-        <w:numPr>
-          <w:ilvl w:val="0"/>
-          <w:numId w:val="3"/>
-        </w:numPr>
-      </w:pPr>
-      <w:r>
-        <w:t>The number of transactions, the period of time over which these transactions appeared and number of claims made etc, could be fed in and determine how much the premiums will cost, or how much the smart contract will pay out</w:t>
-      </w:r>
-    </w:p>
-    <w:p>
-      <w:pPr>
-        <w:pStyle w:val="ListParagraph"/>
-        <w:numPr>
-          <w:ilvl w:val="0"/>
-          <w:numId w:val="3"/>
-        </w:numPr>
-      </w:pPr>
-      <w:r>
-        <w:t xml:space="preserve">As Identity uses on the blockchain become more prevalent, people’s reputation as blockchain users will become a bigger part of how they interact with others – a wallet with an identification could </w:t>
-      </w:r>
-      <w:r>
-        <w:t>have a ‘trusted user’ token that is given to the insurer each time they make a claim and helps to define the credit level.</w:t>
-      </w:r>
-    </w:p>
-    <w:p/>
-    <w:p>
-      <w:r>
-        <w:t>Future use cases</w:t>
-      </w:r>
-    </w:p>
-    <w:p>
-      <w:pPr>
-        <w:pStyle w:val="ListParagraph"/>
-        <w:numPr>
-          <w:ilvl w:val="0"/>
-          <w:numId w:val="3"/>
-        </w:numPr>
-      </w:pPr>
-      <w:r>
-        <w:t>Long term – this kind of smart contract could be used for other use cases as well</w:t>
-      </w:r>
-    </w:p>
-    <w:p>
-      <w:pPr>
-        <w:pStyle w:val="ListParagraph"/>
-        <w:numPr>
-          <w:ilvl w:val="1"/>
-          <w:numId w:val="3"/>
-        </w:numPr>
-      </w:pPr>
-      <w:r>
-        <w:t>E.g. a trusted customer, ie someone who has made over 100 payments to the insurance contract, has been defrauded – they sent their payment to an address but have realised that it was a fraudster’s account details</w:t>
+        <w:t xml:space="preserve">E.g. a trusted customer, </w:t>
+      </w:r>
+      <w:proofErr w:type="spellStart"/>
+      <w:r>
+        <w:t>ie</w:t>
+      </w:r>
+      <w:proofErr w:type="spellEnd"/>
+      <w:r>
+        <w:t xml:space="preserve"> someone who has made over 100 payments to the insurance contract, has been defrauded – they sent their payment to an address but have realised that it was a fraudster’s account details</w:t>
       </w:r>
     </w:p>
     <w:p>
@@ -448,7 +611,15 @@
         </w:numPr>
       </w:pPr>
       <w:r>
-        <w:t>Due to their high reputation, they are able to make a claim for this fraudulent activity and receive back a portion of the payment</w:t>
+        <w:t xml:space="preserve">Due to their high reputation, they </w:t>
+      </w:r>
+      <w:proofErr w:type="gramStart"/>
+      <w:r>
+        <w:t>are able to</w:t>
+      </w:r>
+      <w:proofErr w:type="gramEnd"/>
+      <w:r>
+        <w:t xml:space="preserve"> make a claim for this fraudulent activity and receive back a portion of the payment</w:t>
       </w:r>
     </w:p>
     <w:p>
@@ -460,48 +631,15 @@
         </w:numPr>
       </w:pPr>
       <w:r>
-        <w:t>At this stage it may require claims analysts and others in order to ensure that the claims being made are credible</w:t>
-      </w:r>
-    </w:p>
-    <w:p>
-      <w:r>
-        <w:t>What is the need for the insurance industry here?</w:t>
-      </w:r>
-    </w:p>
-    <w:p>
-      <w:pPr>
-        <w:pStyle w:val="ListParagraph"/>
-        <w:numPr>
-          <w:ilvl w:val="0"/>
-          <w:numId w:val="3"/>
-        </w:numPr>
-      </w:pPr>
-      <w:r>
-        <w:t>At the basic level, the smart contracts would run themselves.</w:t>
-      </w:r>
-    </w:p>
-    <w:p>
-      <w:pPr>
-        <w:pStyle w:val="ListParagraph"/>
-        <w:numPr>
-          <w:ilvl w:val="0"/>
-          <w:numId w:val="3"/>
-        </w:numPr>
-      </w:pPr>
-      <w:r>
-        <w:t>Insurance would still be needed in order to underwrite the risks and determine premiums needed per transaction or how much of a payout would be required.</w:t>
-      </w:r>
-    </w:p>
-    <w:p>
-      <w:pPr>
-        <w:pStyle w:val="ListParagraph"/>
-        <w:numPr>
-          <w:ilvl w:val="0"/>
-          <w:numId w:val="3"/>
-        </w:numPr>
-      </w:pPr>
-      <w:r>
-        <w:t>As more complex scenarios develop – e.g. customers being defrauded, customers with low reputation making large claims, real people could be brought in to ake judgements that computers are unable to.</w:t>
+        <w:t xml:space="preserve">At this </w:t>
+      </w:r>
+      <w:proofErr w:type="gramStart"/>
+      <w:r>
+        <w:t>stage</w:t>
+      </w:r>
+      <w:proofErr w:type="gramEnd"/>
+      <w:r>
+        <w:t xml:space="preserve"> it may require claims analysts and others in order to ensure that the claims being made are credible</w:t>
       </w:r>
     </w:p>
     <w:p/>
@@ -515,7 +653,6 @@
     </w:p>
     <w:p>
       <w:r>
-        <w:lastRenderedPageBreak/>
         <w:tab/>
         <w:t>General usage is that you do a small transaction</w:t>
       </w:r>
@@ -549,7 +686,10 @@
     </w:p>
     <w:p/>
     <w:p/>
-    <w:p/>
+    <w:p>
+      <w:bookmarkStart w:id="0" w:name="_GoBack"/>
+      <w:bookmarkEnd w:id="0"/>
+    </w:p>
     <w:sectPr>
       <w:pgSz w:w="11906" w:h="16838"/>
       <w:pgMar w:top="1440" w:right="1440" w:bottom="1440" w:left="1440" w:header="708" w:footer="708" w:gutter="0"/>
@@ -563,6 +703,119 @@
 <file path=word/numbering.xml><?xml version="1.0" encoding="utf-8"?>
 <w:numbering xmlns:wpc="http://schemas.microsoft.com/office/word/2010/wordprocessingCanvas" xmlns:cx="http://schemas.microsoft.com/office/drawing/2014/chartex" xmlns:cx1="http://schemas.microsoft.com/office/drawing/2015/9/8/chartex" xmlns:cx2="http://schemas.microsoft.com/office/drawing/2015/10/21/chartex" xmlns:cx3="http://schemas.microsoft.com/office/drawing/2016/5/9/chartex" xmlns:cx4="http://schemas.microsoft.com/office/drawing/2016/5/10/chartex" xmlns:cx5="http://schemas.microsoft.com/office/drawing/2016/5/11/chartex" xmlns:mc="http://schemas.openxmlformats.org/markup-compatibility/2006" xmlns:o="urn:schemas-microsoft-com:office:office" xmlns:r="http://schemas.openxmlformats.org/officeDocument/2006/relationships" xmlns:m="http://schemas.openxmlformats.org/officeDocument/2006/math" xmlns:v="urn:schemas-microsoft-com:vml" xmlns:wp14="http://schemas.microsoft.com/office/word/2010/wordprocessingDrawing" xmlns:wp="http://schemas.openxmlformats.org/drawingml/2006/wordprocessingDrawing" xmlns:w10="urn:schemas-microsoft-com:office:word" xmlns:w="http://schemas.openxmlformats.org/wordprocessingml/2006/main" xmlns:w14="http://schemas.microsoft.com/office/word/2010/wordml" xmlns:w15="http://schemas.microsoft.com/office/word/2012/wordml" xmlns:w16se="http://schemas.microsoft.com/office/word/2015/wordml/symex" xmlns:wpg="http://schemas.microsoft.com/office/word/2010/wordprocessingGroup" xmlns:wpi="http://schemas.microsoft.com/office/word/2010/wordprocessingInk" xmlns:wne="http://schemas.microsoft.com/office/word/2006/wordml" xmlns:wps="http://schemas.microsoft.com/office/word/2010/wordprocessingShape" mc:Ignorable="w14 w15 w16se wp14">
   <w:abstractNum w:abstractNumId="0" w15:restartNumberingAfterBreak="0">
+    <w:nsid w:val="0B207D5F"/>
+    <w:multiLevelType w:val="hybridMultilevel"/>
+    <w:tmpl w:val="EE7495B4"/>
+    <w:lvl w:ilvl="0" w:tplc="08090001">
+      <w:start w:val="1"/>
+      <w:numFmt w:val="bullet"/>
+      <w:lvlText w:val=""/>
+      <w:lvlJc w:val="left"/>
+      <w:pPr>
+        <w:ind w:left="720" w:hanging="360"/>
+      </w:pPr>
+      <w:rPr>
+        <w:rFonts w:ascii="Symbol" w:hAnsi="Symbol" w:hint="default"/>
+      </w:rPr>
+    </w:lvl>
+    <w:lvl w:ilvl="1" w:tplc="08090003" w:tentative="1">
+      <w:start w:val="1"/>
+      <w:numFmt w:val="bullet"/>
+      <w:lvlText w:val="o"/>
+      <w:lvlJc w:val="left"/>
+      <w:pPr>
+        <w:ind w:left="1440" w:hanging="360"/>
+      </w:pPr>
+      <w:rPr>
+        <w:rFonts w:ascii="Courier New" w:hAnsi="Courier New" w:cs="Courier New" w:hint="default"/>
+      </w:rPr>
+    </w:lvl>
+    <w:lvl w:ilvl="2" w:tplc="08090005" w:tentative="1">
+      <w:start w:val="1"/>
+      <w:numFmt w:val="bullet"/>
+      <w:lvlText w:val=""/>
+      <w:lvlJc w:val="left"/>
+      <w:pPr>
+        <w:ind w:left="2160" w:hanging="360"/>
+      </w:pPr>
+      <w:rPr>
+        <w:rFonts w:ascii="Wingdings" w:hAnsi="Wingdings" w:hint="default"/>
+      </w:rPr>
+    </w:lvl>
+    <w:lvl w:ilvl="3" w:tplc="08090001" w:tentative="1">
+      <w:start w:val="1"/>
+      <w:numFmt w:val="bullet"/>
+      <w:lvlText w:val=""/>
+      <w:lvlJc w:val="left"/>
+      <w:pPr>
+        <w:ind w:left="2880" w:hanging="360"/>
+      </w:pPr>
+      <w:rPr>
+        <w:rFonts w:ascii="Symbol" w:hAnsi="Symbol" w:hint="default"/>
+      </w:rPr>
+    </w:lvl>
+    <w:lvl w:ilvl="4" w:tplc="08090003" w:tentative="1">
+      <w:start w:val="1"/>
+      <w:numFmt w:val="bullet"/>
+      <w:lvlText w:val="o"/>
+      <w:lvlJc w:val="left"/>
+      <w:pPr>
+        <w:ind w:left="3600" w:hanging="360"/>
+      </w:pPr>
+      <w:rPr>
+        <w:rFonts w:ascii="Courier New" w:hAnsi="Courier New" w:cs="Courier New" w:hint="default"/>
+      </w:rPr>
+    </w:lvl>
+    <w:lvl w:ilvl="5" w:tplc="08090005" w:tentative="1">
+      <w:start w:val="1"/>
+      <w:numFmt w:val="bullet"/>
+      <w:lvlText w:val=""/>
+      <w:lvlJc w:val="left"/>
+      <w:pPr>
+        <w:ind w:left="4320" w:hanging="360"/>
+      </w:pPr>
+      <w:rPr>
+        <w:rFonts w:ascii="Wingdings" w:hAnsi="Wingdings" w:hint="default"/>
+      </w:rPr>
+    </w:lvl>
+    <w:lvl w:ilvl="6" w:tplc="08090001" w:tentative="1">
+      <w:start w:val="1"/>
+      <w:numFmt w:val="bullet"/>
+      <w:lvlText w:val=""/>
+      <w:lvlJc w:val="left"/>
+      <w:pPr>
+        <w:ind w:left="5040" w:hanging="360"/>
+      </w:pPr>
+      <w:rPr>
+        <w:rFonts w:ascii="Symbol" w:hAnsi="Symbol" w:hint="default"/>
+      </w:rPr>
+    </w:lvl>
+    <w:lvl w:ilvl="7" w:tplc="08090003" w:tentative="1">
+      <w:start w:val="1"/>
+      <w:numFmt w:val="bullet"/>
+      <w:lvlText w:val="o"/>
+      <w:lvlJc w:val="left"/>
+      <w:pPr>
+        <w:ind w:left="5760" w:hanging="360"/>
+      </w:pPr>
+      <w:rPr>
+        <w:rFonts w:ascii="Courier New" w:hAnsi="Courier New" w:cs="Courier New" w:hint="default"/>
+      </w:rPr>
+    </w:lvl>
+    <w:lvl w:ilvl="8" w:tplc="08090005" w:tentative="1">
+      <w:start w:val="1"/>
+      <w:numFmt w:val="bullet"/>
+      <w:lvlText w:val=""/>
+      <w:lvlJc w:val="left"/>
+      <w:pPr>
+        <w:ind w:left="6480" w:hanging="360"/>
+      </w:pPr>
+      <w:rPr>
+        <w:rFonts w:ascii="Wingdings" w:hAnsi="Wingdings" w:hint="default"/>
+      </w:rPr>
+    </w:lvl>
+  </w:abstractNum>
+  <w:abstractNum w:abstractNumId="1" w15:restartNumberingAfterBreak="0">
     <w:nsid w:val="0ED12155"/>
     <w:multiLevelType w:val="hybridMultilevel"/>
     <w:tmpl w:val="F5A68682"/>
@@ -675,7 +928,7 @@
       </w:rPr>
     </w:lvl>
   </w:abstractNum>
-  <w:abstractNum w:abstractNumId="1" w15:restartNumberingAfterBreak="0">
+  <w:abstractNum w:abstractNumId="2" w15:restartNumberingAfterBreak="0">
     <w:nsid w:val="543F3707"/>
     <w:multiLevelType w:val="hybridMultilevel"/>
     <w:tmpl w:val="E64A4BA8"/>
@@ -788,7 +1041,7 @@
       </w:rPr>
     </w:lvl>
   </w:abstractNum>
-  <w:abstractNum w:abstractNumId="2" w15:restartNumberingAfterBreak="0">
+  <w:abstractNum w:abstractNumId="3" w15:restartNumberingAfterBreak="0">
     <w:nsid w:val="63452308"/>
     <w:multiLevelType w:val="hybridMultilevel"/>
     <w:tmpl w:val="396C7570"/>
@@ -902,13 +1155,16 @@
     </w:lvl>
   </w:abstractNum>
   <w:num w:numId="1">
+    <w:abstractNumId w:val="3"/>
+  </w:num>
+  <w:num w:numId="2">
+    <w:abstractNumId w:val="1"/>
+  </w:num>
+  <w:num w:numId="3">
     <w:abstractNumId w:val="2"/>
   </w:num>
-  <w:num w:numId="2">
+  <w:num w:numId="4">
     <w:abstractNumId w:val="0"/>
-  </w:num>
-  <w:num w:numId="3">
-    <w:abstractNumId w:val="1"/>
   </w:num>
 </w:numbering>
 </file>

</xml_diff>